<commit_message>
added password copnstrain matching for signup form
</commit_message>
<xml_diff>
--- a/report/Payment System and Financial INterface.docx
+++ b/report/Payment System and Financial INterface.docx
@@ -99,6 +99,24 @@
       </w:r>
       <w:r>
         <w:instrText xml:space="preserve"> INCLUDEPICTURE "https://jonnasuresh.files.wordpress.com/2013/03/vtu-logo.png" \* MERGEFORMATINET </w:instrText>
+      </w:r>
+      <w:r>
+        <w:fldChar w:fldCharType="separate"/>
+      </w:r>
+      <w:r>
+        <w:fldChar w:fldCharType="begin"/>
+      </w:r>
+      <w:r>
+        <w:instrText xml:space="preserve"> INCLUDEPICTURE  "https://jonnasuresh.files.wordpress.com/2013/03/vtu-logo.png" \* MERGEFORMATINET </w:instrText>
+      </w:r>
+      <w:r>
+        <w:fldChar w:fldCharType="separate"/>
+      </w:r>
+      <w:r>
+        <w:fldChar w:fldCharType="begin"/>
+      </w:r>
+      <w:r>
+        <w:instrText xml:space="preserve"> INCLUDEPICTURE  "https://jonnasuresh.files.wordpress.com/2013/03/vtu-logo.png" \* MERGEFORMATINET </w:instrText>
       </w:r>
       <w:r>
         <w:fldChar w:fldCharType="separate"/>
@@ -227,6 +245,12 @@
             <v:imagedata r:id="rId8" r:href="rId9"/>
           </v:shape>
         </w:pict>
+      </w:r>
+      <w:r>
+        <w:fldChar w:fldCharType="end"/>
+      </w:r>
+      <w:r>
+        <w:fldChar w:fldCharType="end"/>
       </w:r>
       <w:r>
         <w:fldChar w:fldCharType="end"/>
@@ -524,7 +548,17 @@
                 <w:sz w:val="24"/>
                 <w:szCs w:val="24"/>
               </w:rPr>
-              <w:t xml:space="preserve">            1DB20CS09</w:t>
+              <w:t xml:space="preserve">           </w:t>
+            </w:r>
+            <w:r>
+              <w:rPr>
+                <w:rFonts w:ascii="Times New Roman" w:eastAsia="Times New Roman" w:hAnsi="Times New Roman" w:cs="Times New Roman"/>
+                <w:b/>
+                <w:color w:val="943734"/>
+                <w:sz w:val="24"/>
+                <w:szCs w:val="24"/>
+              </w:rPr>
+              <w:t>1DB20CS09</w:t>
             </w:r>
             <w:r>
               <w:rPr>
@@ -3644,7 +3678,23 @@
           <w:sz w:val="24"/>
           <w:szCs w:val="24"/>
         </w:rPr>
-        <w:t xml:space="preserve">Payment System and Financial Interface is an interface which provides mainly two functionality, end to end payment system that is completely backed using CBDC and loan system which provides based on trustworthy score generated using ML algorithm. Entire interface is designed in such a way that it is completely user friendly interface even a naïve user can use all the features without any difficulty. Every function is just two click process weather is amount transfer or availing loan. Unlike other digital transaction interfaces or gateways (like UPI or Razorpay) which </w:t>
+        <w:t>Payment System and Financial Interface is an interface which provides mainly two functionality, end to end payment system that is completely backed using CBDC and loan system which provides based on trustworthy score generated using ML algorithm. Entire interface is designed in such a way that it is completely user friendly interface even a na</w:t>
+      </w:r>
+      <w:r>
+        <w:rPr>
+          <w:rFonts w:ascii="Times New Roman" w:eastAsia="Times New Roman" w:hAnsi="Times New Roman" w:cs="Times New Roman"/>
+          <w:sz w:val="24"/>
+          <w:szCs w:val="24"/>
+        </w:rPr>
+        <w:t>i</w:t>
+      </w:r>
+      <w:r>
+        <w:rPr>
+          <w:rFonts w:ascii="Times New Roman" w:eastAsia="Times New Roman" w:hAnsi="Times New Roman" w:cs="Times New Roman"/>
+          <w:sz w:val="24"/>
+          <w:szCs w:val="24"/>
+        </w:rPr>
+        <w:t xml:space="preserve">ve user can use all the features without any difficulty. Every function is just two click process weather is amount transfer or availing loan. Unlike other digital transaction interfaces or gateways (like UPI or Razorpay) which </w:t>
       </w:r>
       <w:r>
         <w:rPr>
@@ -3696,7 +3746,7 @@
           <w:sz w:val="24"/>
           <w:szCs w:val="24"/>
         </w:rPr>
-        <w:t>This is one of the big steps in establishing a next-generation financial interface. Only few selected country in the world has started working on this technology whereas India has recently startea d pilot program to test and build this interface.</w:t>
+        <w:t>This is one of the big steps in establishing a next-generation financial interface. Only few selected country in the world has started working on this technology whereas India has recently started pilot program to test and build this interface.</w:t>
       </w:r>
     </w:p>
     <w:p>
@@ -3824,7 +3874,15 @@
           <w:sz w:val="24"/>
           <w:szCs w:val="24"/>
         </w:rPr>
-        <w:t>backed with an advanced hashing algorithm with several rounds of salting making it top-notch secure.</w:t>
+        <w:t>backed with an advanced hashing algorithm with several rounds of salting making it top-notch secure</w:t>
+      </w:r>
+      <w:r>
+        <w:rPr>
+          <w:rFonts w:ascii="Times New Roman" w:eastAsia="Times New Roman" w:hAnsi="Times New Roman" w:cs="Times New Roman"/>
+          <w:sz w:val="24"/>
+          <w:szCs w:val="24"/>
+        </w:rPr>
+        <w:t xml:space="preserve"> till the near future.</w:t>
       </w:r>
     </w:p>
     <w:p>
@@ -11786,6 +11844,24 @@
         </w:rPr>
         <w:t xml:space="preserve"> </w:t>
       </w:r>
+      <w:r>
+        <w:rPr>
+          <w:rFonts w:ascii="Times New Roman" w:eastAsia="Times New Roman" w:hAnsi="Times New Roman" w:cs="Times New Roman"/>
+          <w:bCs/>
+          <w:sz w:val="24"/>
+          <w:szCs w:val="24"/>
+        </w:rPr>
+        <w:t>I</w:t>
+      </w:r>
+      <w:r>
+        <w:rPr>
+          <w:rFonts w:ascii="Times New Roman" w:eastAsia="Times New Roman" w:hAnsi="Times New Roman" w:cs="Times New Roman"/>
+          <w:bCs/>
+          <w:sz w:val="24"/>
+          <w:szCs w:val="24"/>
+        </w:rPr>
+        <w:t>t is important to note that the success of this system will depend on the proper implementation and management of the technology, as well as the willingness of individuals and businesses to adopt and use the system.</w:t>
+      </w:r>
     </w:p>
     <w:p>
       <w:pPr>
@@ -11966,7 +12042,55 @@
           <w:sz w:val="24"/>
           <w:szCs w:val="24"/>
         </w:rPr>
-        <w:t xml:space="preserve">A common gateway can be established between several banks across the world to speed up cross-border transaction </w:t>
+        <w:t>Integration with other financial systems: Integrating the system with existing financial infrastructure, such as traditional banking systems and payment networks, can help increase its adoption and usability</w:t>
+      </w:r>
+    </w:p>
+    <w:p>
+      <w:pPr>
+        <w:pStyle w:val="ListParagraph"/>
+        <w:numPr>
+          <w:ilvl w:val="0"/>
+          <w:numId w:val="36"/>
+        </w:numPr>
+        <w:ind w:left="1080"/>
+        <w:jc w:val="both"/>
+        <w:rPr>
+          <w:rFonts w:ascii="Times New Roman" w:eastAsia="Times New Roman" w:hAnsi="Times New Roman" w:cs="Times New Roman"/>
+          <w:sz w:val="24"/>
+          <w:szCs w:val="24"/>
+        </w:rPr>
+      </w:pPr>
+      <w:r>
+        <w:rPr>
+          <w:rFonts w:ascii="Times New Roman" w:eastAsia="Times New Roman" w:hAnsi="Times New Roman" w:cs="Times New Roman"/>
+          <w:sz w:val="24"/>
+          <w:szCs w:val="24"/>
+        </w:rPr>
+        <w:t>Mobile Integration: Developing mobile apps that allow users to access the system from their smartphones can greatly increase the system's reach and accessibility.</w:t>
+      </w:r>
+    </w:p>
+    <w:p>
+      <w:pPr>
+        <w:pStyle w:val="ListParagraph"/>
+        <w:numPr>
+          <w:ilvl w:val="0"/>
+          <w:numId w:val="36"/>
+        </w:numPr>
+        <w:ind w:left="1080"/>
+        <w:jc w:val="both"/>
+        <w:rPr>
+          <w:rFonts w:ascii="Times New Roman" w:eastAsia="Times New Roman" w:hAnsi="Times New Roman" w:cs="Times New Roman"/>
+          <w:sz w:val="24"/>
+          <w:szCs w:val="24"/>
+        </w:rPr>
+      </w:pPr>
+      <w:r>
+        <w:rPr>
+          <w:rFonts w:ascii="Times New Roman" w:eastAsia="Times New Roman" w:hAnsi="Times New Roman" w:cs="Times New Roman"/>
+          <w:sz w:val="24"/>
+          <w:szCs w:val="24"/>
+        </w:rPr>
+        <w:t>Compliance with regulations: Ensure the system is fully compliant with all relevant regulations, including anti-money laundering (AML) and know-your-customer (KYC) laws.</w:t>
       </w:r>
     </w:p>
     <w:p>
@@ -12074,137 +12198,7 @@
     </w:p>
     <w:p>
       <w:pPr>
-        <w:ind w:left="720" w:firstLine="0"/>
-        <w:jc w:val="both"/>
-        <w:rPr>
-          <w:rFonts w:ascii="Times New Roman" w:eastAsia="Times New Roman" w:hAnsi="Times New Roman" w:cs="Times New Roman"/>
-          <w:b/>
-          <w:bCs/>
-          <w:sz w:val="24"/>
-          <w:szCs w:val="24"/>
-        </w:rPr>
-      </w:pPr>
-    </w:p>
-    <w:p>
-      <w:pPr>
-        <w:ind w:left="720" w:firstLine="0"/>
-        <w:jc w:val="both"/>
-        <w:rPr>
-          <w:rFonts w:ascii="Times New Roman" w:eastAsia="Times New Roman" w:hAnsi="Times New Roman" w:cs="Times New Roman"/>
-          <w:b/>
-          <w:bCs/>
-          <w:sz w:val="24"/>
-          <w:szCs w:val="24"/>
-        </w:rPr>
-      </w:pPr>
-    </w:p>
-    <w:p>
-      <w:pPr>
-        <w:ind w:left="720" w:firstLine="0"/>
-        <w:jc w:val="both"/>
-        <w:rPr>
-          <w:rFonts w:ascii="Times New Roman" w:eastAsia="Times New Roman" w:hAnsi="Times New Roman" w:cs="Times New Roman"/>
-          <w:b/>
-          <w:bCs/>
-          <w:sz w:val="24"/>
-          <w:szCs w:val="24"/>
-        </w:rPr>
-      </w:pPr>
-    </w:p>
-    <w:p>
-      <w:pPr>
-        <w:ind w:left="720" w:firstLine="0"/>
-        <w:jc w:val="both"/>
-        <w:rPr>
-          <w:rFonts w:ascii="Times New Roman" w:eastAsia="Times New Roman" w:hAnsi="Times New Roman" w:cs="Times New Roman"/>
-          <w:b/>
-          <w:bCs/>
-          <w:sz w:val="24"/>
-          <w:szCs w:val="24"/>
-        </w:rPr>
-      </w:pPr>
-    </w:p>
-    <w:p>
-      <w:pPr>
-        <w:ind w:left="720" w:firstLine="0"/>
-        <w:jc w:val="both"/>
-        <w:rPr>
-          <w:rFonts w:ascii="Times New Roman" w:eastAsia="Times New Roman" w:hAnsi="Times New Roman" w:cs="Times New Roman"/>
-          <w:b/>
-          <w:bCs/>
-          <w:sz w:val="24"/>
-          <w:szCs w:val="24"/>
-        </w:rPr>
-      </w:pPr>
-    </w:p>
-    <w:p>
-      <w:pPr>
-        <w:ind w:left="720" w:firstLine="0"/>
-        <w:jc w:val="both"/>
-        <w:rPr>
-          <w:rFonts w:ascii="Times New Roman" w:eastAsia="Times New Roman" w:hAnsi="Times New Roman" w:cs="Times New Roman"/>
-          <w:b/>
-          <w:bCs/>
-          <w:sz w:val="24"/>
-          <w:szCs w:val="24"/>
-        </w:rPr>
-      </w:pPr>
-    </w:p>
-    <w:p>
-      <w:pPr>
-        <w:ind w:left="720" w:firstLine="0"/>
-        <w:jc w:val="both"/>
-        <w:rPr>
-          <w:rFonts w:ascii="Times New Roman" w:eastAsia="Times New Roman" w:hAnsi="Times New Roman" w:cs="Times New Roman"/>
-          <w:b/>
-          <w:bCs/>
-          <w:sz w:val="24"/>
-          <w:szCs w:val="24"/>
-        </w:rPr>
-      </w:pPr>
-    </w:p>
-    <w:p>
-      <w:pPr>
-        <w:ind w:left="720" w:firstLine="0"/>
-        <w:jc w:val="both"/>
-        <w:rPr>
-          <w:rFonts w:ascii="Times New Roman" w:eastAsia="Times New Roman" w:hAnsi="Times New Roman" w:cs="Times New Roman"/>
-          <w:b/>
-          <w:bCs/>
-          <w:sz w:val="24"/>
-          <w:szCs w:val="24"/>
-        </w:rPr>
-      </w:pPr>
-    </w:p>
-    <w:p>
-      <w:pPr>
-        <w:ind w:left="720" w:firstLine="0"/>
-        <w:jc w:val="both"/>
-        <w:rPr>
-          <w:rFonts w:ascii="Times New Roman" w:eastAsia="Times New Roman" w:hAnsi="Times New Roman" w:cs="Times New Roman"/>
-          <w:b/>
-          <w:bCs/>
-          <w:sz w:val="24"/>
-          <w:szCs w:val="24"/>
-        </w:rPr>
-      </w:pPr>
-    </w:p>
-    <w:p>
-      <w:pPr>
-        <w:ind w:left="720" w:firstLine="0"/>
-        <w:jc w:val="both"/>
-        <w:rPr>
-          <w:rFonts w:ascii="Times New Roman" w:eastAsia="Times New Roman" w:hAnsi="Times New Roman" w:cs="Times New Roman"/>
-          <w:b/>
-          <w:bCs/>
-          <w:sz w:val="24"/>
-          <w:szCs w:val="24"/>
-        </w:rPr>
-      </w:pPr>
-    </w:p>
-    <w:p>
-      <w:pPr>
-        <w:ind w:left="720" w:firstLine="0"/>
+        <w:ind w:left="0" w:firstLine="0"/>
         <w:jc w:val="both"/>
         <w:rPr>
           <w:rFonts w:ascii="Times New Roman" w:eastAsia="Times New Roman" w:hAnsi="Times New Roman" w:cs="Times New Roman"/>
@@ -12245,6 +12239,7 @@
           <w:sz w:val="28"/>
           <w:szCs w:val="28"/>
         </w:rPr>
+        <w:lastRenderedPageBreak/>
         <w:t>References</w:t>
       </w:r>
     </w:p>

</xml_diff>